<commit_message>
update to provide standard errors
the routine now returns standard errors estimated from a linearized
model near the solution
</commit_message>
<xml_diff>
--- a/CalciumBufferingTlsUserManual.docx
+++ b/CalciumBufferingTlsUserManual.docx
@@ -2196,15 +2196,7 @@
           <w:sz w:val="24"/>
           <w:szCs w:val="24"/>
         </w:rPr>
-        <w:t xml:space="preserve"> is set too small, then the algorithm will require many iterations to converge. Conversely, if</w:t>
-      </w:r>
-      <w:r>
-        <w:rPr>
-          <w:rFonts w:eastAsia="KaiTi" w:cstheme="minorHAnsi"/>
-          <w:sz w:val="24"/>
-          <w:szCs w:val="24"/>
-        </w:rPr>
-        <w:t xml:space="preserve"> </w:t>
+        <w:t xml:space="preserve"> is set too small, then the algorithm will require many iterations to converge. Conversely, if </w:t>
       </w:r>
       <w:r>
         <w:rPr>
@@ -2220,15 +2212,7 @@
           <w:sz w:val="24"/>
           <w:szCs w:val="24"/>
         </w:rPr>
-        <w:t xml:space="preserve"> </w:t>
-      </w:r>
-      <w:r>
-        <w:rPr>
-          <w:rFonts w:eastAsia="KaiTi" w:cstheme="minorHAnsi"/>
-          <w:sz w:val="24"/>
-          <w:szCs w:val="24"/>
-        </w:rPr>
-        <w:t xml:space="preserve">is set too </w:t>
+        <w:t xml:space="preserve"> is set too </w:t>
       </w:r>
       <w:r>
         <w:rPr>
@@ -2237,15 +2221,7 @@
           <w:szCs w:val="24"/>
         </w:rPr>
         <w:lastRenderedPageBreak/>
-        <w:t xml:space="preserve">large, the update step will overshoot and the algorithm will diverge. It is often desirable to vary </w:t>
-      </w:r>
-      <w:r>
-        <w:rPr>
-          <w:rFonts w:eastAsia="KaiTi" w:cstheme="minorHAnsi"/>
-          <w:sz w:val="24"/>
-          <w:szCs w:val="24"/>
-        </w:rPr>
-        <w:t xml:space="preserve"> </w:t>
+        <w:t xml:space="preserve">large, the update step will overshoot and the algorithm will diverge. It is often desirable to vary  </w:t>
       </w:r>
       <w:r>
         <w:rPr>
@@ -2261,15 +2237,7 @@
           <w:sz w:val="24"/>
           <w:szCs w:val="24"/>
         </w:rPr>
-        <w:t xml:space="preserve"> </w:t>
-      </w:r>
-      <w:r>
-        <w:rPr>
-          <w:rFonts w:eastAsia="KaiTi" w:cstheme="minorHAnsi"/>
-          <w:sz w:val="24"/>
-          <w:szCs w:val="24"/>
-        </w:rPr>
-        <w:t xml:space="preserve">so that larger updates are taken during earlier iterations, and step size decaying with each iteration. </w:t>
+        <w:t xml:space="preserve"> so that larger updates are taken during earlier iterations, and step size decaying with each iteration. </w:t>
       </w:r>
       <w:r>
         <w:rPr>
@@ -2313,15 +2281,7 @@
           <w:sz w:val="24"/>
           <w:szCs w:val="24"/>
         </w:rPr>
-        <w:t>The initial value</w:t>
-      </w:r>
-      <w:r>
-        <w:rPr>
-          <w:rFonts w:eastAsia="KaiTi" w:cstheme="minorHAnsi"/>
-          <w:sz w:val="24"/>
-          <w:szCs w:val="24"/>
-        </w:rPr>
-        <w:t xml:space="preserve"> </w:t>
+        <w:t xml:space="preserve">The initial value </w:t>
       </w:r>
       <w:r>
         <w:rPr>
@@ -2337,23 +2297,7 @@
           <w:sz w:val="24"/>
           <w:szCs w:val="24"/>
         </w:rPr>
-        <w:t xml:space="preserve"> </w:t>
-      </w:r>
-      <w:r>
-        <w:rPr>
-          <w:rFonts w:eastAsia="KaiTi" w:cstheme="minorHAnsi"/>
-          <w:sz w:val="24"/>
-          <w:szCs w:val="24"/>
-        </w:rPr>
-        <w:t xml:space="preserve">for the first iteration is set by </w:t>
-      </w:r>
-      <w:r>
-        <w:rPr>
-          <w:rFonts w:eastAsia="KaiTi" w:cstheme="minorHAnsi"/>
-          <w:sz w:val="24"/>
-          <w:szCs w:val="24"/>
-        </w:rPr>
-        <w:t xml:space="preserve"> </w:t>
+        <w:t xml:space="preserve"> for the first iteration is set by  </w:t>
       </w:r>
       <w:r>
         <w:rPr>
@@ -2369,15 +2313,7 @@
           <w:sz w:val="24"/>
           <w:szCs w:val="24"/>
         </w:rPr>
-        <w:t xml:space="preserve"> </w:t>
-      </w:r>
-      <w:r>
-        <w:rPr>
-          <w:rFonts w:eastAsia="KaiTi" w:cstheme="minorHAnsi"/>
-          <w:sz w:val="24"/>
-          <w:szCs w:val="24"/>
-        </w:rPr>
-        <w:t>= (beta.upper – beta.lower)/num.steps, where beta.upper and beta.lower are the parameter bounds and num.steps is a user defined parameter. As num.steps increases the initial updates will be smaller. As the size of the parameter space defined by the limits increases the initial steps will decrease in magnitude.</w:t>
+        <w:t xml:space="preserve"> = (beta.upper – beta.lower)/num.steps, where beta.upper and beta.lower are the parameter bounds and num.steps is a user defined parameter. As num.steps increases the initial updates will be smaller. As the size of the parameter space defined by the limits increases the initial steps will decrease in magnitude.</w:t>
       </w:r>
       <w:r>
         <w:rPr>
@@ -2519,146 +2455,163 @@
         <w:t></w:t>
       </w:r>
       <w:r>
-        <w:t>decay.constant</w:t>
-      </w:r>
-      <w:r>
-        <w:t>.</w:t>
+        <w:t>decay.constant.</w:t>
       </w:r>
     </w:p>
     <w:p>
       <w:pPr>
         <w:spacing w:after="0"/>
       </w:pPr>
+    </w:p>
+    <w:p>
+      <w:pPr>
+        <w:spacing w:after="0"/>
+        <w:rPr>
+          <w:i/>
+        </w:rPr>
+      </w:pPr>
+      <w:r>
+        <w:rPr>
+          <w:b/>
+          <w:i/>
+        </w:rPr>
+        <w:t>Parameters for bootstrap estimation of confidence intervals</w:t>
+      </w:r>
+    </w:p>
+    <w:p>
+      <w:pPr>
+        <w:spacing w:after="0"/>
+        <w:rPr>
+          <w:i/>
+        </w:rPr>
+      </w:pPr>
+      <w:r>
+        <w:rPr>
+          <w:i/>
+        </w:rPr>
+        <w:t>do.bootstrap.estimate and bootstrap.replicates</w:t>
+      </w:r>
+    </w:p>
+    <w:p>
+      <w:r>
+        <w:tab/>
+      </w:r>
+      <w:r>
+        <w:t xml:space="preserve">Standard errors for the parameters are estimated in the usual manner, that is, based on a linear approximation at the solution. In our experience, the estimates provided by the linear approximation are often inaccurate. Wherever we have reported standard errors, the estimates were provided by bootstrap resampling, and we would encourage users to do the same. Previously, this software did not return any estimates of parameter standard errors, save for bootstrap estimates, because of the errors introduced by the linear approximation. </w:t>
+      </w:r>
+      <w:r>
+        <w:t xml:space="preserve">They are returned now as a convenience to the user. Although they do not provide a very accurate estimate, the linear approximation may be used as a guide to decide for which data sets to estimate bootstrap standard errors. </w:t>
+      </w:r>
       <w:bookmarkStart w:id="0" w:name="_GoBack"/>
       <w:bookmarkEnd w:id="0"/>
     </w:p>
     <w:p>
       <w:pPr>
-        <w:spacing w:after="0"/>
-        <w:rPr>
-          <w:i/>
-        </w:rPr>
+        <w:ind w:firstLine="720"/>
       </w:pPr>
       <w:r>
+        <w:t>Bootstrap e</w:t>
+      </w:r>
+      <w:r>
+        <w:t xml:space="preserve">stimates may be provided by setting do.bootstrap.estimate = TRUE </w:t>
+      </w:r>
+      <w:r>
+        <w:t xml:space="preserve">(as noted above, </w:t>
+      </w:r>
+      <w:r>
+        <w:t>R is case sensitive</w:t>
+      </w:r>
+      <w:r>
+        <w:t>)</w:t>
+      </w:r>
+      <w:r>
+        <w:t xml:space="preserve">. If error estimates are desired, then the number of bootstrap replicates is specified by the value of </w:t>
+      </w:r>
+      <w:r>
+        <w:t>n.</w:t>
+      </w:r>
+      <w:r>
+        <w:t xml:space="preserve">bootstrap.replicates. </w:t>
+      </w:r>
+      <w:r>
+        <w:t>F</w:t>
+      </w:r>
+      <w:r>
+        <w:t xml:space="preserve">its to bootstrapped data sets </w:t>
+      </w:r>
+      <w:r>
+        <w:t xml:space="preserve">are </w:t>
+      </w:r>
+      <w:r>
+        <w:t xml:space="preserve">performed in parallel, </w:t>
+      </w:r>
+      <w:r>
+        <w:t xml:space="preserve">with </w:t>
+      </w:r>
+      <w:r>
+        <w:t xml:space="preserve">the number of parallel process controlled by n.threads. </w:t>
+      </w:r>
+      <w:r>
+        <w:t xml:space="preserve">A significant shortcoming of </w:t>
+      </w:r>
+      <w:r>
+        <w:t>TLS</w:t>
+      </w:r>
+      <w:r>
+        <w:t xml:space="preserve"> is the computational time required</w:t>
+      </w:r>
+      <w:r>
+        <w:t xml:space="preserve">. This difficulty is significantly exacerbated by performing bootstrap estimates of confidence intervals. </w:t>
+      </w:r>
+    </w:p>
+    <w:p>
+      <w:pPr>
+        <w:ind w:firstLine="720"/>
+      </w:pPr>
+      <w:r>
+        <w:t xml:space="preserve">This can be partially ameliorated by relaxing some of the controls on the SGD algorithm. The default settings are useful when there is no reliable a priori estimate for the affinities and concentrations of the calcium buffers. For fitting to bootstrap replicates, the parameters from the original data set provide good starting estimates, which may allow for tighter upper and lower parameter bounds or using fewer iterations. Even with these modifications, confidence intervals or standard error estimates will be time consuming. </w:t>
+      </w:r>
+      <w:r>
+        <w:t>Therefore, this step is best saved for selected data sets.</w:t>
+      </w:r>
+    </w:p>
+    <w:p>
+      <w:pPr>
         <w:rPr>
           <w:b/>
           <w:i/>
         </w:rPr>
-        <w:t>Parameters for bootstrap estimation of confidence intervals</w:t>
-      </w:r>
-    </w:p>
-    <w:p>
-      <w:pPr>
-        <w:spacing w:after="0"/>
-        <w:rPr>
-          <w:i/>
-        </w:rPr>
       </w:pPr>
       <w:r>
-        <w:rPr>
-          <w:i/>
-        </w:rPr>
-        <w:t>do.bootstrap.estimate and bootstrap.replicates</w:t>
-      </w:r>
-    </w:p>
-    <w:p>
-      <w:r>
-        <w:tab/>
-      </w:r>
-      <w:r>
-        <w:t xml:space="preserve">The stochastic gradient descent algorithm does not </w:t>
-      </w:r>
-      <w:r>
-        <w:t>intrinsically</w:t>
-      </w:r>
-      <w:r>
-        <w:t xml:space="preserve"> generate reliable estimates for the standard errors of the parameters. By default no estimates of the standard error are provided. Estimates may be provided by setting do.bootstrap.estimate = TRUE </w:t>
-      </w:r>
-      <w:r>
-        <w:t xml:space="preserve">(as noted above, </w:t>
-      </w:r>
-      <w:r>
-        <w:t>R is case sensitive</w:t>
-      </w:r>
-      <w:r>
-        <w:t>)</w:t>
-      </w:r>
-      <w:r>
-        <w:t xml:space="preserve">. If error estimates are desired, then the number of bootstrap replicates is specified by the value of bootstrap.replicates. </w:t>
-      </w:r>
-      <w:r>
-        <w:t>F</w:t>
-      </w:r>
-      <w:r>
-        <w:t xml:space="preserve">its to bootstrapped data sets </w:t>
-      </w:r>
-      <w:r>
-        <w:t xml:space="preserve">are </w:t>
-      </w:r>
-      <w:r>
-        <w:t xml:space="preserve">performed in parallel, </w:t>
-      </w:r>
-      <w:r>
-        <w:t xml:space="preserve">with </w:t>
-      </w:r>
-      <w:r>
-        <w:t xml:space="preserve">the number of parallel process controlled by n.threads. </w:t>
-      </w:r>
-      <w:r>
-        <w:t xml:space="preserve">A significant shortcoming of the </w:t>
-      </w:r>
-      <w:r>
-        <w:t>TLS</w:t>
-      </w:r>
-      <w:r>
-        <w:t xml:space="preserve"> is the computational time required, users are cautioned that calculating parameter estimates will require </w:t>
-      </w:r>
-      <w:r>
-        <w:t>much more</w:t>
-      </w:r>
-      <w:r>
-        <w:t xml:space="preserve"> </w:t>
-      </w:r>
-      <w:r>
-        <w:t>computational time.</w:t>
-      </w:r>
-      <w:r>
-        <w:t xml:space="preserve"> Therefore, this step is best saved for selected data sets.</w:t>
-      </w:r>
-    </w:p>
-    <w:p>
-      <w:pPr>
         <w:rPr>
           <w:b/>
           <w:i/>
         </w:rPr>
+        <w:t>Advanced settings</w:t>
+      </w:r>
+    </w:p>
+    <w:p>
+      <w:r>
+        <w:t xml:space="preserve">The ‘Advanced settings’ section controls a range of disparate behaviors, the unifying theme is that the parameters in this section control heuristic methods for improving the quality of fit or decreasing the </w:t>
+      </w:r>
+      <w:r>
+        <w:lastRenderedPageBreak/>
+        <w:t>run time.</w:t>
+      </w:r>
+      <w:r>
+        <w:t xml:space="preserve"> These heuristic mechanisms do not have sound theoretical support, but were instead developed by trial and error on simulated data sets.</w:t>
+      </w:r>
+    </w:p>
+    <w:p>
+      <w:pPr>
+        <w:rPr>
+          <w:i/>
+        </w:rPr>
       </w:pPr>
       <w:r>
         <w:rPr>
-          <w:b/>
           <w:i/>
         </w:rPr>
-        <w:t>Advanced settings</w:t>
-      </w:r>
-    </w:p>
-    <w:p>
-      <w:r>
-        <w:t>The ‘Advanced settings’ section controls a range of disparate behaviors, the unifying theme is that the parameters in this section control heuristic methods for improving the quality of fit or decreasing the run time.</w:t>
-      </w:r>
-      <w:r>
-        <w:t xml:space="preserve"> These heuristic mechanisms do not have sound theoretical support, but were instead developed by trial and error on simulated data sets.</w:t>
-      </w:r>
-    </w:p>
-    <w:p>
-      <w:pPr>
-        <w:rPr>
-          <w:i/>
-        </w:rPr>
-      </w:pPr>
-      <w:r>
-        <w:rPr>
-          <w:i/>
-        </w:rPr>
         <w:t>Parameters controlling behavior when the solution lies on the boundary</w:t>
       </w:r>
     </w:p>
@@ -2687,7 +2640,6 @@
         <w:t xml:space="preserve">ontrols how close to the boundary the solution is allowed to be before restarting. If at any point we have abs(beta - beta.upper) &lt; abs(beta.upper - beta.lower) * </w:t>
       </w:r>
       <w:r>
-        <w:lastRenderedPageBreak/>
         <w:t>p</w:t>
       </w:r>
       <w:r>
@@ -3028,11 +2980,7 @@
         <w:t>Our</w:t>
       </w:r>
       <w:r>
-        <w:t xml:space="preserve"> </w:t>
-      </w:r>
-      <w:r>
-        <w:lastRenderedPageBreak/>
-        <w:t xml:space="preserve">simulations </w:t>
+        <w:t xml:space="preserve"> simulations </w:t>
       </w:r>
       <w:r>
         <w:t xml:space="preserve">have </w:t>
@@ -3266,6 +3214,7 @@
     </w:p>
     <w:p>
       <w:r>
+        <w:lastRenderedPageBreak/>
         <w:tab/>
       </w:r>
       <w:r>
@@ -3390,11 +3339,7 @@
         <w:tab/>
       </w:r>
       <w:r>
-        <w:t xml:space="preserve">The fourth and final prompt and dialog box will ask the user to provide a csv file containing the measurement errors corresponding to the total calcium increments. The file must contain one column with the estimated standard errors. The user is again allowed to provide independent estimates for the measurement error for each data point, and the warnings provided with respect to error estimation for </w:t>
-      </w:r>
-      <w:r>
-        <w:lastRenderedPageBreak/>
-        <w:t>fluorescence still appl</w:t>
+        <w:t>The fourth and final prompt and dialog box will ask the user to provide a csv file containing the measurement errors corresponding to the total calcium increments. The file must contain one column with the estimated standard errors. The user is again allowed to provide independent estimates for the measurement error for each data point, and the warnings provided with respect to error estimation for fluorescence still appl</w:t>
       </w:r>
       <w:r>
         <w:t>y</w:t>
@@ -3519,7 +3464,11 @@
         <w:t xml:space="preserve"> </w:t>
       </w:r>
       <w:r>
-        <w:t>The run time can be reduced by running the program on a multicore processor, the number of parallel process to run is controlled by n.threads. The bootstrap estimating procedure is always performed “in parallel,” even when n.threads is set to 1. This is significant because R’s parallel computing interface does not allow parallel process</w:t>
+        <w:t xml:space="preserve">The run time can be reduced by running the program on a multicore processor, the number of parallel process to run is controlled by </w:t>
+      </w:r>
+      <w:r>
+        <w:lastRenderedPageBreak/>
+        <w:t>n.threads. The bootstrap estimating procedure is always performed “in parallel,” even when n.threads is set to 1. This is significant because R’s parallel computing interface does not allow parallel process</w:t>
       </w:r>
       <w:r>
         <w:t>es</w:t>

</xml_diff>